<commit_message>
Added new MIBs to tie in the lightning detector with SHL so that we can access the information through MCS.  Updated the ICD.
</commit_message>
<xml_diff>
--- a/Documentation/SHL_ICD.docx
+++ b/Documentation/SHL_ICD.docx
@@ -180,7 +180,7 @@
         <w:tab/>
       </w:r>
       <w:r>
-        <w:t>Version D</w:t>
+        <w:t>Version E</w:t>
       </w:r>
     </w:p>
     <w:p>
@@ -201,10 +201,13 @@
       </w:r>
       <w:r>
         <w:tab/>
-        <w:t>2012-11-</w:t>
-      </w:r>
-      <w:r>
-        <w:t>1</w:t>
+        <w:t>2014-5</w:t>
+      </w:r>
+      <w:r>
+        <w:t>-</w:t>
+      </w:r>
+      <w:r>
+        <w:t>29</w:t>
       </w:r>
     </w:p>
     <w:p>
@@ -366,10 +369,13 @@
               <w:jc w:val="center"/>
             </w:pPr>
             <w:r>
-              <w:t>2012-11-</w:t>
-            </w:r>
-            <w:r>
-              <w:t>1</w:t>
+              <w:t>2014-5</w:t>
+            </w:r>
+            <w:r>
+              <w:t>-</w:t>
+            </w:r>
+            <w:r>
+              <w:t>29</w:t>
             </w:r>
           </w:p>
         </w:tc>
@@ -1101,8 +1107,6 @@
             <w:r>
               <w:t>2012-11-</w:t>
             </w:r>
-            <w:bookmarkStart w:id="0" w:name="_GoBack"/>
-            <w:bookmarkEnd w:id="0"/>
             <w:r>
               <w:t>1</w:t>
             </w:r>
@@ -1142,6 +1146,81 @@
             </w:r>
             <w:r>
               <w:t xml:space="preserve">  Added MIB entries for the weather station parameters.</w:t>
+            </w:r>
+          </w:p>
+          <w:p>
+            <w:pPr>
+              <w:pStyle w:val="Body"/>
+              <w:cnfStyle w:val="000000000000" w:firstRow="0" w:lastRow="0" w:firstColumn="0" w:lastColumn="0" w:oddVBand="0" w:evenVBand="0" w:oddHBand="0" w:evenHBand="0" w:firstRowFirstColumn="0" w:firstRowLastColumn="0" w:lastRowFirstColumn="0" w:lastRowLastColumn="0"/>
+            </w:pPr>
+          </w:p>
+          <w:p>
+            <w:pPr>
+              <w:pStyle w:val="Body"/>
+              <w:cnfStyle w:val="000000000000" w:firstRow="0" w:lastRow="0" w:firstColumn="0" w:lastColumn="0" w:oddVBand="0" w:evenVBand="0" w:oddHBand="0" w:evenHBand="0" w:firstRowFirstColumn="0" w:firstRowLastColumn="0" w:lastRowFirstColumn="0" w:lastRowLastColumn="0"/>
+            </w:pPr>
+          </w:p>
+        </w:tc>
+      </w:tr>
+      <w:tr>
+        <w:trPr>
+          <w:cnfStyle w:val="000000100000" w:firstRow="0" w:lastRow="0" w:firstColumn="0" w:lastColumn="0" w:oddVBand="0" w:evenVBand="0" w:oddHBand="1" w:evenHBand="0" w:firstRowFirstColumn="0" w:firstRowLastColumn="0" w:lastRowFirstColumn="0" w:lastRowLastColumn="0"/>
+          <w:trHeight w:val="280"/>
+          <w:jc w:val="center"/>
+        </w:trPr>
+        <w:tc>
+          <w:tcPr>
+            <w:cnfStyle w:val="000010000000" w:firstRow="0" w:lastRow="0" w:firstColumn="0" w:lastColumn="0" w:oddVBand="1" w:evenVBand="0" w:oddHBand="0" w:evenHBand="0" w:firstRowFirstColumn="0" w:firstRowLastColumn="0" w:lastRowFirstColumn="0" w:lastRowLastColumn="0"/>
+            <w:tcW w:w="1420" w:type="dxa"/>
+          </w:tcPr>
+          <w:p>
+            <w:pPr>
+              <w:pStyle w:val="Body"/>
+            </w:pPr>
+            <w:r>
+              <w:t>E</w:t>
+            </w:r>
+          </w:p>
+        </w:tc>
+        <w:tc>
+          <w:tcPr>
+            <w:tcW w:w="1440" w:type="dxa"/>
+          </w:tcPr>
+          <w:p>
+            <w:pPr>
+              <w:pStyle w:val="Body"/>
+              <w:cnfStyle w:val="000000100000" w:firstRow="0" w:lastRow="0" w:firstColumn="0" w:lastColumn="0" w:oddVBand="0" w:evenVBand="0" w:oddHBand="1" w:evenHBand="0" w:firstRowFirstColumn="0" w:firstRowLastColumn="0" w:lastRowFirstColumn="0" w:lastRowLastColumn="0"/>
+            </w:pPr>
+            <w:r>
+              <w:t>2014-5-29</w:t>
+            </w:r>
+          </w:p>
+        </w:tc>
+        <w:tc>
+          <w:tcPr>
+            <w:cnfStyle w:val="000010000000" w:firstRow="0" w:lastRow="0" w:firstColumn="0" w:lastColumn="0" w:oddVBand="1" w:evenVBand="0" w:oddHBand="0" w:evenHBand="0" w:firstRowFirstColumn="0" w:firstRowLastColumn="0" w:lastRowFirstColumn="0" w:lastRowLastColumn="0"/>
+            <w:tcW w:w="1440" w:type="dxa"/>
+          </w:tcPr>
+          <w:p>
+            <w:pPr>
+              <w:pStyle w:val="Body"/>
+            </w:pPr>
+            <w:r>
+              <w:t>4.6.1.5</w:t>
+            </w:r>
+          </w:p>
+        </w:tc>
+        <w:tc>
+          <w:tcPr>
+            <w:tcW w:w="5020" w:type="dxa"/>
+          </w:tcPr>
+          <w:p>
+            <w:pPr>
+              <w:pStyle w:val="Body"/>
+              <w:cnfStyle w:val="000000100000" w:firstRow="0" w:lastRow="0" w:firstColumn="0" w:lastColumn="0" w:oddVBand="0" w:evenVBand="0" w:oddHBand="1" w:evenHBand="0" w:firstRowFirstColumn="0" w:firstRowLastColumn="0" w:lastRowFirstColumn="0" w:lastRowLastColumn="0"/>
+            </w:pPr>
+            <w:r>
+              <w:t>Added MIB entries for lightning monitoring</w:t>
             </w:r>
           </w:p>
         </w:tc>
@@ -1222,6 +1301,8 @@
             </w:rPr>
             <w:fldChar w:fldCharType="separate"/>
           </w:r>
+          <w:bookmarkStart w:id="0" w:name="_GoBack"/>
+          <w:bookmarkEnd w:id="0"/>
           <w:r>
             <w:rPr>
               <w:noProof/>
@@ -1244,7 +1325,7 @@
             <w:rPr>
               <w:noProof/>
             </w:rPr>
-            <w:instrText xml:space="preserve"> PAGEREF _Toc213333395 \h </w:instrText>
+            <w:instrText xml:space="preserve"> PAGEREF _Toc263001684 \h </w:instrText>
           </w:r>
           <w:r>
             <w:rPr>
@@ -1321,7 +1402,7 @@
             <w:rPr>
               <w:noProof/>
             </w:rPr>
-            <w:instrText xml:space="preserve"> PAGEREF _Toc213333396 \h </w:instrText>
+            <w:instrText xml:space="preserve"> PAGEREF _Toc263001685 \h </w:instrText>
           </w:r>
           <w:r>
             <w:rPr>
@@ -1398,7 +1479,7 @@
             <w:rPr>
               <w:noProof/>
             </w:rPr>
-            <w:instrText xml:space="preserve"> PAGEREF _Toc213333397 \h </w:instrText>
+            <w:instrText xml:space="preserve"> PAGEREF _Toc263001686 \h </w:instrText>
           </w:r>
           <w:r>
             <w:rPr>
@@ -1475,7 +1556,7 @@
             <w:rPr>
               <w:noProof/>
             </w:rPr>
-            <w:instrText xml:space="preserve"> PAGEREF _Toc213333398 \h </w:instrText>
+            <w:instrText xml:space="preserve"> PAGEREF _Toc263001687 \h </w:instrText>
           </w:r>
           <w:r>
             <w:rPr>
@@ -1552,7 +1633,7 @@
             <w:rPr>
               <w:noProof/>
             </w:rPr>
-            <w:instrText xml:space="preserve"> PAGEREF _Toc213333399 \h </w:instrText>
+            <w:instrText xml:space="preserve"> PAGEREF _Toc263001688 \h </w:instrText>
           </w:r>
           <w:r>
             <w:rPr>
@@ -1629,7 +1710,7 @@
             <w:rPr>
               <w:noProof/>
             </w:rPr>
-            <w:instrText xml:space="preserve"> PAGEREF _Toc213333400 \h </w:instrText>
+            <w:instrText xml:space="preserve"> PAGEREF _Toc263001689 \h </w:instrText>
           </w:r>
           <w:r>
             <w:rPr>
@@ -1691,7 +1772,7 @@
             <w:rPr>
               <w:noProof/>
             </w:rPr>
-            <w:instrText xml:space="preserve"> PAGEREF _Toc213333401 \h </w:instrText>
+            <w:instrText xml:space="preserve"> PAGEREF _Toc263001690 \h </w:instrText>
           </w:r>
           <w:r>
             <w:rPr>
@@ -1768,7 +1849,7 @@
             <w:rPr>
               <w:noProof/>
             </w:rPr>
-            <w:instrText xml:space="preserve"> PAGEREF _Toc213333402 \h </w:instrText>
+            <w:instrText xml:space="preserve"> PAGEREF _Toc263001691 \h </w:instrText>
           </w:r>
           <w:r>
             <w:rPr>
@@ -1830,7 +1911,7 @@
             <w:rPr>
               <w:noProof/>
             </w:rPr>
-            <w:instrText xml:space="preserve"> PAGEREF _Toc213333403 \h </w:instrText>
+            <w:instrText xml:space="preserve"> PAGEREF _Toc263001692 \h </w:instrText>
           </w:r>
           <w:r>
             <w:rPr>
@@ -1907,7 +1988,7 @@
             <w:rPr>
               <w:noProof/>
             </w:rPr>
-            <w:instrText xml:space="preserve"> PAGEREF _Toc213333404 \h </w:instrText>
+            <w:instrText xml:space="preserve"> PAGEREF _Toc263001693 \h </w:instrText>
           </w:r>
           <w:r>
             <w:rPr>
@@ -1984,7 +2065,7 @@
             <w:rPr>
               <w:noProof/>
             </w:rPr>
-            <w:instrText xml:space="preserve"> PAGEREF _Toc213333405 \h </w:instrText>
+            <w:instrText xml:space="preserve"> PAGEREF _Toc263001694 \h </w:instrText>
           </w:r>
           <w:r>
             <w:rPr>
@@ -2061,7 +2142,7 @@
             <w:rPr>
               <w:noProof/>
             </w:rPr>
-            <w:instrText xml:space="preserve"> PAGEREF _Toc213333406 \h </w:instrText>
+            <w:instrText xml:space="preserve"> PAGEREF _Toc263001695 \h </w:instrText>
           </w:r>
           <w:r>
             <w:rPr>
@@ -2138,7 +2219,7 @@
             <w:rPr>
               <w:noProof/>
             </w:rPr>
-            <w:instrText xml:space="preserve"> PAGEREF _Toc213333407 \h </w:instrText>
+            <w:instrText xml:space="preserve"> PAGEREF _Toc263001696 \h </w:instrText>
           </w:r>
           <w:r>
             <w:rPr>
@@ -2200,7 +2281,7 @@
             <w:rPr>
               <w:noProof/>
             </w:rPr>
-            <w:instrText xml:space="preserve"> PAGEREF _Toc213333408 \h </w:instrText>
+            <w:instrText xml:space="preserve"> PAGEREF _Toc263001697 \h </w:instrText>
           </w:r>
           <w:r>
             <w:rPr>
@@ -2277,7 +2358,7 @@
             <w:rPr>
               <w:noProof/>
             </w:rPr>
-            <w:instrText xml:space="preserve"> PAGEREF _Toc213333409 \h </w:instrText>
+            <w:instrText xml:space="preserve"> PAGEREF _Toc263001698 \h </w:instrText>
           </w:r>
           <w:r>
             <w:rPr>
@@ -2354,7 +2435,7 @@
             <w:rPr>
               <w:noProof/>
             </w:rPr>
-            <w:instrText xml:space="preserve"> PAGEREF _Toc213333410 \h </w:instrText>
+            <w:instrText xml:space="preserve"> PAGEREF _Toc263001699 \h </w:instrText>
           </w:r>
           <w:r>
             <w:rPr>
@@ -2413,7 +2494,7 @@
             <w:rPr>
               <w:noProof/>
             </w:rPr>
-            <w:t xml:space="preserve"> Environmental Control System (ECS)</w:t>
+            <w:t xml:space="preserve"> Power Conditioning &amp; Distribution (SHL-PCD)</w:t>
           </w:r>
           <w:r>
             <w:rPr>
@@ -2431,7 +2512,7 @@
             <w:rPr>
               <w:noProof/>
             </w:rPr>
-            <w:instrText xml:space="preserve"> PAGEREF _Toc213333411 \h </w:instrText>
+            <w:instrText xml:space="preserve"> PAGEREF _Toc263001700 \h </w:instrText>
           </w:r>
           <w:r>
             <w:rPr>
@@ -2448,7 +2529,7 @@
             <w:rPr>
               <w:noProof/>
             </w:rPr>
-            <w:t>8</w:t>
+            <w:t>7</w:t>
           </w:r>
           <w:r>
             <w:rPr>
@@ -2490,7 +2571,7 @@
             <w:rPr>
               <w:noProof/>
             </w:rPr>
-            <w:t xml:space="preserve"> Power Conditioning &amp; Distribution (SHL-PCD)</w:t>
+            <w:t xml:space="preserve"> Environmental Control System (ECS)</w:t>
           </w:r>
           <w:r>
             <w:rPr>
@@ -2508,7 +2589,7 @@
             <w:rPr>
               <w:noProof/>
             </w:rPr>
-            <w:instrText xml:space="preserve"> PAGEREF _Toc213333412 \h </w:instrText>
+            <w:instrText xml:space="preserve"> PAGEREF _Toc263001701 \h </w:instrText>
           </w:r>
           <w:r>
             <w:rPr>
@@ -2525,7 +2606,161 @@
             <w:rPr>
               <w:noProof/>
             </w:rPr>
-            <w:t>7</w:t>
+            <w:t>8</w:t>
+          </w:r>
+          <w:r>
+            <w:rPr>
+              <w:noProof/>
+            </w:rPr>
+            <w:fldChar w:fldCharType="end"/>
+          </w:r>
+        </w:p>
+        <w:p>
+          <w:pPr>
+            <w:pStyle w:val="TOC3"/>
+            <w:tabs>
+              <w:tab w:val="left" w:pos="1254"/>
+              <w:tab w:val="right" w:leader="dot" w:pos="9350"/>
+            </w:tabs>
+            <w:rPr>
+              <w:rFonts w:asciiTheme="minorHAnsi" w:eastAsiaTheme="minorEastAsia" w:hAnsiTheme="minorHAnsi" w:cstheme="minorBidi"/>
+              <w:noProof/>
+              <w:color w:val="auto"/>
+              <w:lang w:eastAsia="ja-JP"/>
+            </w:rPr>
+          </w:pPr>
+          <w:r>
+            <w:rPr>
+              <w:noProof/>
+            </w:rPr>
+            <w:t>4.1.4</w:t>
+          </w:r>
+          <w:r>
+            <w:rPr>
+              <w:rFonts w:asciiTheme="minorHAnsi" w:eastAsiaTheme="minorEastAsia" w:hAnsiTheme="minorHAnsi" w:cstheme="minorBidi"/>
+              <w:noProof/>
+              <w:color w:val="auto"/>
+              <w:lang w:eastAsia="ja-JP"/>
+            </w:rPr>
+            <w:tab/>
+          </w:r>
+          <w:r>
+            <w:rPr>
+              <w:noProof/>
+            </w:rPr>
+            <w:t xml:space="preserve"> Weather Station (SHL-WX)</w:t>
+          </w:r>
+          <w:r>
+            <w:rPr>
+              <w:noProof/>
+            </w:rPr>
+            <w:tab/>
+          </w:r>
+          <w:r>
+            <w:rPr>
+              <w:noProof/>
+            </w:rPr>
+            <w:fldChar w:fldCharType="begin"/>
+          </w:r>
+          <w:r>
+            <w:rPr>
+              <w:noProof/>
+            </w:rPr>
+            <w:instrText xml:space="preserve"> PAGEREF _Toc263001702 \h </w:instrText>
+          </w:r>
+          <w:r>
+            <w:rPr>
+              <w:noProof/>
+            </w:rPr>
+          </w:r>
+          <w:r>
+            <w:rPr>
+              <w:noProof/>
+            </w:rPr>
+            <w:fldChar w:fldCharType="separate"/>
+          </w:r>
+          <w:r>
+            <w:rPr>
+              <w:noProof/>
+            </w:rPr>
+            <w:t>8</w:t>
+          </w:r>
+          <w:r>
+            <w:rPr>
+              <w:noProof/>
+            </w:rPr>
+            <w:fldChar w:fldCharType="end"/>
+          </w:r>
+        </w:p>
+        <w:p>
+          <w:pPr>
+            <w:pStyle w:val="TOC3"/>
+            <w:tabs>
+              <w:tab w:val="left" w:pos="1254"/>
+              <w:tab w:val="right" w:leader="dot" w:pos="9350"/>
+            </w:tabs>
+            <w:rPr>
+              <w:rFonts w:asciiTheme="minorHAnsi" w:eastAsiaTheme="minorEastAsia" w:hAnsiTheme="minorHAnsi" w:cstheme="minorBidi"/>
+              <w:noProof/>
+              <w:color w:val="auto"/>
+              <w:lang w:eastAsia="ja-JP"/>
+            </w:rPr>
+          </w:pPr>
+          <w:r>
+            <w:rPr>
+              <w:noProof/>
+            </w:rPr>
+            <w:t>4.1.5</w:t>
+          </w:r>
+          <w:r>
+            <w:rPr>
+              <w:rFonts w:asciiTheme="minorHAnsi" w:eastAsiaTheme="minorEastAsia" w:hAnsiTheme="minorHAnsi" w:cstheme="minorBidi"/>
+              <w:noProof/>
+              <w:color w:val="auto"/>
+              <w:lang w:eastAsia="ja-JP"/>
+            </w:rPr>
+            <w:tab/>
+          </w:r>
+          <w:r>
+            <w:rPr>
+              <w:noProof/>
+            </w:rPr>
+            <w:t xml:space="preserve"> Lightning Monitor (SHL-LIGHTNING)</w:t>
+          </w:r>
+          <w:r>
+            <w:rPr>
+              <w:noProof/>
+            </w:rPr>
+            <w:tab/>
+          </w:r>
+          <w:r>
+            <w:rPr>
+              <w:noProof/>
+            </w:rPr>
+            <w:fldChar w:fldCharType="begin"/>
+          </w:r>
+          <w:r>
+            <w:rPr>
+              <w:noProof/>
+            </w:rPr>
+            <w:instrText xml:space="preserve"> PAGEREF _Toc263001703 \h </w:instrText>
+          </w:r>
+          <w:r>
+            <w:rPr>
+              <w:noProof/>
+            </w:rPr>
+          </w:r>
+          <w:r>
+            <w:rPr>
+              <w:noProof/>
+            </w:rPr>
+            <w:fldChar w:fldCharType="separate"/>
+          </w:r>
+          <w:r>
+            <w:rPr>
+              <w:noProof/>
+            </w:rPr>
+            <w:t>8</w:t>
           </w:r>
           <w:r>
             <w:rPr>
@@ -2585,7 +2820,7 @@
             <w:rPr>
               <w:noProof/>
             </w:rPr>
-            <w:instrText xml:space="preserve"> PAGEREF _Toc213333413 \h </w:instrText>
+            <w:instrText xml:space="preserve"> PAGEREF _Toc263001704 \h </w:instrText>
           </w:r>
           <w:r>
             <w:rPr>
@@ -2662,7 +2897,7 @@
             <w:rPr>
               <w:noProof/>
             </w:rPr>
-            <w:instrText xml:space="preserve"> PAGEREF _Toc213333414 \h </w:instrText>
+            <w:instrText xml:space="preserve"> PAGEREF _Toc263001705 \h </w:instrText>
           </w:r>
           <w:r>
             <w:rPr>
@@ -2739,7 +2974,7 @@
             <w:rPr>
               <w:noProof/>
             </w:rPr>
-            <w:instrText xml:space="preserve"> PAGEREF _Toc213333415 \h </w:instrText>
+            <w:instrText xml:space="preserve"> PAGEREF _Toc263001706 \h </w:instrText>
           </w:r>
           <w:r>
             <w:rPr>
@@ -2816,7 +3051,7 @@
             <w:rPr>
               <w:noProof/>
             </w:rPr>
-            <w:instrText xml:space="preserve"> PAGEREF _Toc213333416 \h </w:instrText>
+            <w:instrText xml:space="preserve"> PAGEREF _Toc263001707 \h </w:instrText>
           </w:r>
           <w:r>
             <w:rPr>
@@ -2893,7 +3128,7 @@
             <w:rPr>
               <w:noProof/>
             </w:rPr>
-            <w:instrText xml:space="preserve"> PAGEREF _Toc213333417 \h </w:instrText>
+            <w:instrText xml:space="preserve"> PAGEREF _Toc263001708 \h </w:instrText>
           </w:r>
           <w:r>
             <w:rPr>
@@ -2970,7 +3205,7 @@
             <w:rPr>
               <w:noProof/>
             </w:rPr>
-            <w:instrText xml:space="preserve"> PAGEREF _Toc213333418 \h </w:instrText>
+            <w:instrText xml:space="preserve"> PAGEREF _Toc263001709 \h </w:instrText>
           </w:r>
           <w:r>
             <w:rPr>
@@ -3047,7 +3282,7 @@
             <w:rPr>
               <w:noProof/>
             </w:rPr>
-            <w:instrText xml:space="preserve"> PAGEREF _Toc213333419 \h </w:instrText>
+            <w:instrText xml:space="preserve"> PAGEREF _Toc263001710 \h </w:instrText>
           </w:r>
           <w:r>
             <w:rPr>
@@ -3124,7 +3359,7 @@
             <w:rPr>
               <w:noProof/>
             </w:rPr>
-            <w:instrText xml:space="preserve"> PAGEREF _Toc213333420 \h </w:instrText>
+            <w:instrText xml:space="preserve"> PAGEREF _Toc263001711 \h </w:instrText>
           </w:r>
           <w:r>
             <w:rPr>
@@ -3186,7 +3421,7 @@
             <w:rPr>
               <w:noProof/>
             </w:rPr>
-            <w:instrText xml:space="preserve"> PAGEREF _Toc213333421 \h </w:instrText>
+            <w:instrText xml:space="preserve"> PAGEREF _Toc263001712 \h </w:instrText>
           </w:r>
           <w:r>
             <w:rPr>
@@ -3248,7 +3483,7 @@
             <w:rPr>
               <w:noProof/>
             </w:rPr>
-            <w:instrText xml:space="preserve"> PAGEREF _Toc213333422 \h </w:instrText>
+            <w:instrText xml:space="preserve"> PAGEREF _Toc263001713 \h </w:instrText>
           </w:r>
           <w:r>
             <w:rPr>
@@ -3265,7 +3500,7 @@
             <w:rPr>
               <w:noProof/>
             </w:rPr>
-            <w:t>14</w:t>
+            <w:t>15</w:t>
           </w:r>
           <w:r>
             <w:rPr>
@@ -3344,7 +3579,7 @@
         <w:rPr>
           <w:noProof/>
         </w:rPr>
-        <w:instrText xml:space="preserve"> PAGEREF _Toc213333947 \h </w:instrText>
+        <w:instrText xml:space="preserve"> PAGEREF _Toc263001437 \h </w:instrText>
       </w:r>
       <w:r>
         <w:rPr>
@@ -3387,7 +3622,7 @@
         <w:rPr>
           <w:noProof/>
         </w:rPr>
-        <w:t>Table 2: Summary of Monitor Points</w:t>
+        <w:t>Table 2:  Summary of Monitor Points</w:t>
       </w:r>
       <w:r>
         <w:rPr>
@@ -3405,7 +3640,7 @@
         <w:rPr>
           <w:noProof/>
         </w:rPr>
-        <w:instrText xml:space="preserve"> PAGEREF _Toc213333948 \h </w:instrText>
+        <w:instrText xml:space="preserve"> PAGEREF _Toc263001438 \h </w:instrText>
       </w:r>
       <w:r>
         <w:rPr>
@@ -3448,7 +3683,7 @@
         <w:rPr>
           <w:noProof/>
         </w:rPr>
-        <w:t>Table 3: Summary of Commands</w:t>
+        <w:t>Table 3:  Summary of Commands</w:t>
       </w:r>
       <w:r>
         <w:rPr>
@@ -3466,7 +3701,7 @@
         <w:rPr>
           <w:noProof/>
         </w:rPr>
-        <w:instrText xml:space="preserve"> PAGEREF _Toc213333949 \h </w:instrText>
+        <w:instrText xml:space="preserve"> PAGEREF _Toc263001439 \h </w:instrText>
       </w:r>
       <w:r>
         <w:rPr>
@@ -3527,7 +3762,7 @@
         <w:rPr>
           <w:noProof/>
         </w:rPr>
-        <w:instrText xml:space="preserve"> PAGEREF _Toc213333950 \h </w:instrText>
+        <w:instrText xml:space="preserve"> PAGEREF _Toc263001440 \h </w:instrText>
       </w:r>
       <w:r>
         <w:rPr>
@@ -3588,7 +3823,7 @@
         <w:rPr>
           <w:noProof/>
         </w:rPr>
-        <w:instrText xml:space="preserve"> PAGEREF _Toc213333951 \h </w:instrText>
+        <w:instrText xml:space="preserve"> PAGEREF _Toc263001441 \h </w:instrText>
       </w:r>
       <w:r>
         <w:rPr>
@@ -3649,7 +3884,7 @@
         <w:rPr>
           <w:noProof/>
         </w:rPr>
-        <w:instrText xml:space="preserve"> PAGEREF _Toc213333952 \h </w:instrText>
+        <w:instrText xml:space="preserve"> PAGEREF _Toc263001442 \h </w:instrText>
       </w:r>
       <w:r>
         <w:rPr>
@@ -3667,6 +3902,128 @@
           <w:noProof/>
         </w:rPr>
         <w:t>11</w:t>
+      </w:r>
+      <w:r>
+        <w:rPr>
+          <w:noProof/>
+        </w:rPr>
+        <w:fldChar w:fldCharType="end"/>
+      </w:r>
+    </w:p>
+    <w:p>
+      <w:pPr>
+        <w:pStyle w:val="TableofFigures"/>
+        <w:tabs>
+          <w:tab w:val="right" w:leader="dot" w:pos="9350"/>
+        </w:tabs>
+        <w:rPr>
+          <w:rFonts w:asciiTheme="minorHAnsi" w:eastAsiaTheme="minorEastAsia" w:hAnsiTheme="minorHAnsi" w:cstheme="minorBidi"/>
+          <w:noProof/>
+          <w:color w:val="auto"/>
+          <w:lang w:eastAsia="ja-JP"/>
+        </w:rPr>
+      </w:pPr>
+      <w:r>
+        <w:rPr>
+          <w:noProof/>
+        </w:rPr>
+        <w:t>Table 7:  List of Weather Station Related MIB Entries</w:t>
+      </w:r>
+      <w:r>
+        <w:rPr>
+          <w:noProof/>
+        </w:rPr>
+        <w:tab/>
+      </w:r>
+      <w:r>
+        <w:rPr>
+          <w:noProof/>
+        </w:rPr>
+        <w:fldChar w:fldCharType="begin"/>
+      </w:r>
+      <w:r>
+        <w:rPr>
+          <w:noProof/>
+        </w:rPr>
+        <w:instrText xml:space="preserve"> PAGEREF _Toc263001443 \h </w:instrText>
+      </w:r>
+      <w:r>
+        <w:rPr>
+          <w:noProof/>
+        </w:rPr>
+      </w:r>
+      <w:r>
+        <w:rPr>
+          <w:noProof/>
+        </w:rPr>
+        <w:fldChar w:fldCharType="separate"/>
+      </w:r>
+      <w:r>
+        <w:rPr>
+          <w:noProof/>
+        </w:rPr>
+        <w:t>11</w:t>
+      </w:r>
+      <w:r>
+        <w:rPr>
+          <w:noProof/>
+        </w:rPr>
+        <w:fldChar w:fldCharType="end"/>
+      </w:r>
+    </w:p>
+    <w:p>
+      <w:pPr>
+        <w:pStyle w:val="TableofFigures"/>
+        <w:tabs>
+          <w:tab w:val="right" w:leader="dot" w:pos="9350"/>
+        </w:tabs>
+        <w:rPr>
+          <w:rFonts w:asciiTheme="minorHAnsi" w:eastAsiaTheme="minorEastAsia" w:hAnsiTheme="minorHAnsi" w:cstheme="minorBidi"/>
+          <w:noProof/>
+          <w:color w:val="auto"/>
+          <w:lang w:eastAsia="ja-JP"/>
+        </w:rPr>
+      </w:pPr>
+      <w:r>
+        <w:rPr>
+          <w:noProof/>
+        </w:rPr>
+        <w:t>Table 8:  List of Weather Station Related MIB Entries</w:t>
+      </w:r>
+      <w:r>
+        <w:rPr>
+          <w:noProof/>
+        </w:rPr>
+        <w:tab/>
+      </w:r>
+      <w:r>
+        <w:rPr>
+          <w:noProof/>
+        </w:rPr>
+        <w:fldChar w:fldCharType="begin"/>
+      </w:r>
+      <w:r>
+        <w:rPr>
+          <w:noProof/>
+        </w:rPr>
+        <w:instrText xml:space="preserve"> PAGEREF _Toc263001444 \h </w:instrText>
+      </w:r>
+      <w:r>
+        <w:rPr>
+          <w:noProof/>
+        </w:rPr>
+      </w:r>
+      <w:r>
+        <w:rPr>
+          <w:noProof/>
+        </w:rPr>
+        <w:fldChar w:fldCharType="separate"/>
+      </w:r>
+      <w:r>
+        <w:rPr>
+          <w:noProof/>
+        </w:rPr>
+        <w:t>12</w:t>
       </w:r>
       <w:r>
         <w:rPr>
@@ -3716,7 +4073,7 @@
         <w:pStyle w:val="Heading1"/>
       </w:pPr>
       <w:bookmarkStart w:id="1" w:name="_Toc213326403"/>
-      <w:bookmarkStart w:id="2" w:name="_Toc213333395"/>
+      <w:bookmarkStart w:id="2" w:name="_Toc263001684"/>
       <w:r>
         <w:t>1  DESCRIPTION</w:t>
       </w:r>
@@ -3736,7 +4093,7 @@
       <w:pPr>
         <w:pStyle w:val="Heading2"/>
       </w:pPr>
-      <w:bookmarkStart w:id="3" w:name="_Toc213333396"/>
+      <w:bookmarkStart w:id="3" w:name="_Toc263001685"/>
       <w:r>
         <w:t>1.1</w:t>
       </w:r>
@@ -3777,7 +4134,7 @@
       <w:pPr>
         <w:pStyle w:val="Heading2"/>
       </w:pPr>
-      <w:bookmarkStart w:id="4" w:name="_Toc213333397"/>
+      <w:bookmarkStart w:id="4" w:name="_Toc263001686"/>
       <w:r>
         <w:t>1.2</w:t>
       </w:r>
@@ -3821,7 +4178,7 @@
       <w:pPr>
         <w:pStyle w:val="Heading2"/>
       </w:pPr>
-      <w:bookmarkStart w:id="5" w:name="_Toc213333398"/>
+      <w:bookmarkStart w:id="5" w:name="_Toc263001687"/>
       <w:r>
         <w:t>1.3</w:t>
       </w:r>
@@ -3919,7 +4276,7 @@
       <w:pPr>
         <w:pStyle w:val="Heading2"/>
       </w:pPr>
-      <w:bookmarkStart w:id="6" w:name="_Toc213333399"/>
+      <w:bookmarkStart w:id="6" w:name="_Toc263001688"/>
       <w:r>
         <w:t>1.4</w:t>
       </w:r>
@@ -4002,7 +4359,7 @@
       <w:pPr>
         <w:pStyle w:val="Heading2"/>
       </w:pPr>
-      <w:bookmarkStart w:id="7" w:name="_Toc213333400"/>
+      <w:bookmarkStart w:id="7" w:name="_Toc263001689"/>
       <w:r>
         <w:t>1.5</w:t>
       </w:r>
@@ -4053,7 +4410,7 @@
         <w:pStyle w:val="Heading1"/>
       </w:pPr>
       <w:bookmarkStart w:id="8" w:name="_Toc213326404"/>
-      <w:bookmarkStart w:id="9" w:name="_Toc213333401"/>
+      <w:bookmarkStart w:id="9" w:name="_Toc263001690"/>
       <w:r>
         <w:t>2  ABBREVIATIONS AND ACRONYMS</w:t>
       </w:r>
@@ -4094,7 +4451,7 @@
       <w:pPr>
         <w:pStyle w:val="Heading2"/>
       </w:pPr>
-      <w:bookmarkStart w:id="10" w:name="_Toc213333402"/>
+      <w:bookmarkStart w:id="10" w:name="_Toc263001691"/>
       <w:r>
         <w:t>2.1</w:t>
       </w:r>
@@ -4139,7 +4496,7 @@
         <w:pStyle w:val="Heading1"/>
       </w:pPr>
       <w:bookmarkStart w:id="11" w:name="_Toc213326405"/>
-      <w:bookmarkStart w:id="12" w:name="_Toc213333403"/>
+      <w:bookmarkStart w:id="12" w:name="_Toc263001692"/>
       <w:r>
         <w:t>3  PHYSICAL SYSTEM INTERFACES</w:t>
       </w:r>
@@ -4168,7 +4525,7 @@
       <w:pPr>
         <w:pStyle w:val="Heading2"/>
       </w:pPr>
-      <w:bookmarkStart w:id="13" w:name="_Toc213333404"/>
+      <w:bookmarkStart w:id="13" w:name="_Toc263001693"/>
       <w:r>
         <w:t>3.1</w:t>
       </w:r>
@@ -4215,7 +4572,7 @@
       <w:pPr>
         <w:pStyle w:val="Heading2"/>
       </w:pPr>
-      <w:bookmarkStart w:id="14" w:name="_Toc213333405"/>
+      <w:bookmarkStart w:id="14" w:name="_Toc263001694"/>
       <w:r>
         <w:t>3.2</w:t>
       </w:r>
@@ -4265,7 +4622,7 @@
       <w:pPr>
         <w:pStyle w:val="Heading2"/>
       </w:pPr>
-      <w:bookmarkStart w:id="15" w:name="_Toc213333406"/>
+      <w:bookmarkStart w:id="15" w:name="_Toc263001695"/>
       <w:r>
         <w:t>3.3</w:t>
       </w:r>
@@ -4327,7 +4684,7 @@
       <w:pPr>
         <w:pStyle w:val="Heading3"/>
       </w:pPr>
-      <w:bookmarkStart w:id="16" w:name="_Toc213333407"/>
+      <w:bookmarkStart w:id="16" w:name="_Toc263001696"/>
       <w:r>
         <w:t>3.3.1</w:t>
       </w:r>
@@ -4353,7 +4710,7 @@
       <w:pPr>
         <w:pStyle w:val="Caption"/>
       </w:pPr>
-      <w:bookmarkStart w:id="17" w:name="_Toc213333947"/>
+      <w:bookmarkStart w:id="17" w:name="_Toc263001437"/>
       <w:r>
         <w:t xml:space="preserve">Table </w:t>
       </w:r>
@@ -4992,7 +5349,7 @@
         <w:pStyle w:val="Heading1"/>
       </w:pPr>
       <w:bookmarkStart w:id="18" w:name="_Toc213326406"/>
-      <w:bookmarkStart w:id="19" w:name="_Toc213333408"/>
+      <w:bookmarkStart w:id="19" w:name="_Toc263001697"/>
       <w:r>
         <w:t>4  SOFTWARE/CONTROL FUNCTION INTERFACE</w:t>
       </w:r>
@@ -5021,7 +5378,7 @@
       <w:pPr>
         <w:pStyle w:val="Heading2"/>
       </w:pPr>
-      <w:bookmarkStart w:id="20" w:name="_Toc213333409"/>
+      <w:bookmarkStart w:id="20" w:name="_Toc263001698"/>
       <w:r>
         <w:t>4.1</w:t>
       </w:r>
@@ -5065,7 +5422,7 @@
       <w:pPr>
         <w:pStyle w:val="Heading3"/>
       </w:pPr>
-      <w:bookmarkStart w:id="21" w:name="_Toc213333410"/>
+      <w:bookmarkStart w:id="21" w:name="_Toc263001699"/>
       <w:r>
         <w:t>4.1.1</w:t>
       </w:r>
@@ -5112,7 +5469,7 @@
       <w:pPr>
         <w:pStyle w:val="Heading3"/>
       </w:pPr>
-      <w:bookmarkStart w:id="22" w:name="_Toc213333412"/>
+      <w:bookmarkStart w:id="22" w:name="_Toc263001700"/>
       <w:r>
         <w:t>4.1.2</w:t>
       </w:r>
@@ -5159,7 +5516,7 @@
       <w:pPr>
         <w:pStyle w:val="Heading3"/>
       </w:pPr>
-      <w:bookmarkStart w:id="23" w:name="_Toc213333411"/>
+      <w:bookmarkStart w:id="23" w:name="_Toc263001701"/>
       <w:r>
         <w:t>4.1.3</w:t>
       </w:r>
@@ -5204,6 +5561,7 @@
       <w:pPr>
         <w:pStyle w:val="Heading3"/>
       </w:pPr>
+      <w:bookmarkStart w:id="24" w:name="_Toc263001702"/>
       <w:r>
         <w:t>4.1.4</w:t>
       </w:r>
@@ -5214,6 +5572,7 @@
         <w:tab/>
         <w:t>Weather Station (SHL-WX)</w:t>
       </w:r>
+      <w:bookmarkEnd w:id="24"/>
     </w:p>
     <w:p>
       <w:pPr>
@@ -5238,15 +5597,50 @@
     </w:p>
     <w:p>
       <w:pPr>
+        <w:pStyle w:val="Heading3"/>
+      </w:pPr>
+      <w:bookmarkStart w:id="25" w:name="_Toc263001703"/>
+      <w:r>
+        <w:t>4.1.5</w:t>
+      </w:r>
+      <w:r>
+        <w:tab/>
+      </w:r>
+      <w:r>
+        <w:tab/>
+      </w:r>
+      <w:r>
+        <w:t>Lightning Monitor (SHL-LIGHTNING)</w:t>
+      </w:r>
+      <w:bookmarkEnd w:id="25"/>
+    </w:p>
+    <w:p/>
+    <w:p>
+      <w:pPr>
         <w:pStyle w:val="Body"/>
         <w:jc w:val="both"/>
       </w:pPr>
+      <w:r>
+        <w:t>The shelter’s electric field mill monitors lightning in the vicinity of the station.</w:t>
+      </w:r>
+    </w:p>
+    <w:p>
+      <w:pPr>
+        <w:pStyle w:val="Body"/>
+        <w:jc w:val="both"/>
+      </w:pPr>
+    </w:p>
+    <w:p>
+      <w:pPr>
+        <w:pStyle w:val="Body"/>
+        <w:jc w:val="both"/>
+      </w:pPr>
     </w:p>
     <w:p>
       <w:pPr>
         <w:pStyle w:val="Heading2"/>
       </w:pPr>
-      <w:bookmarkStart w:id="24" w:name="_Toc213333413"/>
+      <w:bookmarkStart w:id="26" w:name="_Toc263001704"/>
       <w:r>
         <w:t>4.2</w:t>
       </w:r>
@@ -5254,7 +5648,7 @@
         <w:tab/>
         <w:t>Software/Control Function</w:t>
       </w:r>
-      <w:bookmarkEnd w:id="24"/>
+      <w:bookmarkEnd w:id="26"/>
     </w:p>
     <w:p>
       <w:pPr>
@@ -5290,7 +5684,7 @@
       <w:pPr>
         <w:pStyle w:val="Heading2"/>
       </w:pPr>
-      <w:bookmarkStart w:id="25" w:name="_Toc213333414"/>
+      <w:bookmarkStart w:id="27" w:name="_Toc263001705"/>
       <w:r>
         <w:t>4.3</w:t>
       </w:r>
@@ -5298,7 +5692,7 @@
         <w:tab/>
         <w:t>Monitor &amp; Control Functions</w:t>
       </w:r>
-      <w:bookmarkEnd w:id="25"/>
+      <w:bookmarkEnd w:id="27"/>
     </w:p>
     <w:p>
       <w:pPr>
@@ -5334,7 +5728,7 @@
       <w:pPr>
         <w:pStyle w:val="Heading2"/>
       </w:pPr>
-      <w:bookmarkStart w:id="26" w:name="_Toc213333415"/>
+      <w:bookmarkStart w:id="28" w:name="_Toc263001706"/>
       <w:r>
         <w:t>4.4</w:t>
       </w:r>
@@ -5342,7 +5736,7 @@
         <w:tab/>
         <w:t>Summary of Monitor Points</w:t>
       </w:r>
-      <w:bookmarkEnd w:id="26"/>
+      <w:bookmarkEnd w:id="28"/>
     </w:p>
     <w:p>
       <w:pPr>
@@ -5354,7 +5748,7 @@
       <w:pPr>
         <w:pStyle w:val="Caption"/>
       </w:pPr>
-      <w:bookmarkStart w:id="27" w:name="_Toc213333948"/>
+      <w:bookmarkStart w:id="29" w:name="_Toc263001438"/>
       <w:r>
         <w:t xml:space="preserve">Table </w:t>
       </w:r>
@@ -5367,9 +5761,15 @@
         </w:r>
       </w:fldSimple>
       <w:r>
-        <w:t>: Summary of Monitor Points</w:t>
-      </w:r>
-      <w:bookmarkEnd w:id="27"/>
+        <w:t xml:space="preserve">: </w:t>
+      </w:r>
+      <w:r>
+        <w:t xml:space="preserve"> </w:t>
+      </w:r>
+      <w:r>
+        <w:t>Summary of Monitor Points</w:t>
+      </w:r>
+      <w:bookmarkEnd w:id="29"/>
     </w:p>
     <w:tbl>
       <w:tblPr>
@@ -5643,7 +6043,7 @@
       <w:pPr>
         <w:pStyle w:val="Heading2"/>
       </w:pPr>
-      <w:bookmarkStart w:id="28" w:name="_Toc213333416"/>
+      <w:bookmarkStart w:id="30" w:name="_Toc263001707"/>
       <w:r>
         <w:t>4.5</w:t>
       </w:r>
@@ -5651,7 +6051,7 @@
         <w:tab/>
         <w:t>Summary of Commands</w:t>
       </w:r>
-      <w:bookmarkEnd w:id="28"/>
+      <w:bookmarkEnd w:id="30"/>
     </w:p>
     <w:p>
       <w:pPr>
@@ -5663,7 +6063,7 @@
       <w:pPr>
         <w:pStyle w:val="Caption"/>
       </w:pPr>
-      <w:bookmarkStart w:id="29" w:name="_Toc213333949"/>
+      <w:bookmarkStart w:id="31" w:name="_Toc263001439"/>
       <w:r>
         <w:t xml:space="preserve">Table </w:t>
       </w:r>
@@ -5676,9 +6076,15 @@
         </w:r>
       </w:fldSimple>
       <w:r>
-        <w:t>: Summary of Commands</w:t>
-      </w:r>
-      <w:bookmarkEnd w:id="29"/>
+        <w:t xml:space="preserve">: </w:t>
+      </w:r>
+      <w:r>
+        <w:t xml:space="preserve"> </w:t>
+      </w:r>
+      <w:r>
+        <w:t>Summary of Commands</w:t>
+      </w:r>
+      <w:bookmarkEnd w:id="31"/>
     </w:p>
     <w:tbl>
       <w:tblPr>
@@ -5952,7 +6358,7 @@
       <w:pPr>
         <w:pStyle w:val="Heading2"/>
       </w:pPr>
-      <w:bookmarkStart w:id="30" w:name="_Toc213333417"/>
+      <w:bookmarkStart w:id="32" w:name="_Toc263001708"/>
       <w:r>
         <w:t>4.6</w:t>
       </w:r>
@@ -5960,7 +6366,7 @@
         <w:tab/>
         <w:t>Other Software</w:t>
       </w:r>
-      <w:bookmarkEnd w:id="30"/>
+      <w:bookmarkEnd w:id="32"/>
     </w:p>
     <w:p>
       <w:pPr>
@@ -5999,7 +6405,7 @@
       <w:pPr>
         <w:pStyle w:val="Heading3"/>
       </w:pPr>
-      <w:bookmarkStart w:id="31" w:name="_Toc213333418"/>
+      <w:bookmarkStart w:id="33" w:name="_Toc263001709"/>
       <w:r>
         <w:t>4.6.1</w:t>
       </w:r>
@@ -6010,7 +6416,7 @@
         <w:tab/>
         <w:t>Monitor Points in Detail</w:t>
       </w:r>
-      <w:bookmarkEnd w:id="31"/>
+      <w:bookmarkEnd w:id="33"/>
     </w:p>
     <w:p>
       <w:pPr>
@@ -6083,7 +6489,7 @@
       <w:pPr>
         <w:pStyle w:val="Caption"/>
       </w:pPr>
-      <w:bookmarkStart w:id="32" w:name="_Toc213333950"/>
+      <w:bookmarkStart w:id="34" w:name="_Toc263001440"/>
       <w:r>
         <w:t xml:space="preserve">Table </w:t>
       </w:r>
@@ -6098,7 +6504,7 @@
       <w:r>
         <w:t>:  List of MCS Related MIB Entries</w:t>
       </w:r>
-      <w:bookmarkEnd w:id="32"/>
+      <w:bookmarkEnd w:id="34"/>
       <w:r>
         <w:t xml:space="preserve"> </w:t>
       </w:r>
@@ -7021,7 +7427,7 @@
       <w:pPr>
         <w:pStyle w:val="Caption"/>
       </w:pPr>
-      <w:bookmarkStart w:id="33" w:name="_Toc213333951"/>
+      <w:bookmarkStart w:id="35" w:name="_Toc263001441"/>
       <w:r>
         <w:t xml:space="preserve">Table </w:t>
       </w:r>
@@ -7036,7 +7442,7 @@
       <w:r>
         <w:t>:  List of Power Related MIB Entries</w:t>
       </w:r>
-      <w:bookmarkEnd w:id="33"/>
+      <w:bookmarkEnd w:id="35"/>
     </w:p>
     <w:tbl>
       <w:tblPr>
@@ -8384,7 +8790,7 @@
       <w:pPr>
         <w:pStyle w:val="Caption"/>
       </w:pPr>
-      <w:bookmarkStart w:id="34" w:name="_Toc213333952"/>
+      <w:bookmarkStart w:id="36" w:name="_Toc263001442"/>
       <w:r>
         <w:t xml:space="preserve">Table </w:t>
       </w:r>
@@ -8399,7 +8805,7 @@
       <w:r>
         <w:t>:  List of Environmental Control Related MIB Entries</w:t>
       </w:r>
-      <w:bookmarkEnd w:id="34"/>
+      <w:bookmarkEnd w:id="36"/>
       <w:r>
         <w:t xml:space="preserve"> </w:t>
       </w:r>
@@ -8891,6 +9297,7 @@
       <w:pPr>
         <w:pStyle w:val="Caption"/>
       </w:pPr>
+      <w:bookmarkStart w:id="37" w:name="_Toc263001443"/>
       <w:r>
         <w:t xml:space="preserve">Table </w:t>
       </w:r>
@@ -8905,6 +9312,7 @@
       <w:r>
         <w:t>:  List of Weather Station Related MIB Entries</w:t>
       </w:r>
+      <w:bookmarkEnd w:id="37"/>
     </w:p>
     <w:tbl>
       <w:tblPr>
@@ -9246,10 +9654,7 @@
               <w:cnfStyle w:val="000000000000" w:firstRow="0" w:lastRow="0" w:firstColumn="0" w:lastColumn="0" w:oddVBand="0" w:evenVBand="0" w:oddHBand="0" w:evenHBand="0" w:firstRowFirstColumn="0" w:firstRowLastColumn="0" w:lastRowFirstColumn="0" w:lastRowLastColumn="0"/>
             </w:pPr>
             <w:r>
-              <w:t>[</w:t>
-            </w:r>
-            <w:r>
-              <w:t>10 bytes, ASCII, base-10, decimal point allowed]</w:t>
+              <w:t>[10 bytes, ASCII, base-10, decimal point allowed]</w:t>
             </w:r>
           </w:p>
         </w:tc>
@@ -9328,10 +9733,7 @@
               <w:cnfStyle w:val="000000100000" w:firstRow="0" w:lastRow="0" w:firstColumn="0" w:lastColumn="0" w:oddVBand="0" w:evenVBand="0" w:oddHBand="1" w:evenHBand="0" w:firstRowFirstColumn="0" w:firstRowLastColumn="0" w:lastRowFirstColumn="0" w:lastRowLastColumn="0"/>
             </w:pPr>
             <w:r>
-              <w:t>[</w:t>
-            </w:r>
-            <w:r>
-              <w:t>10 bytes, ASCII, base-10, decimal point allowed]</w:t>
+              <w:t>[10 bytes, ASCII, base-10, decimal point allowed]</w:t>
             </w:r>
           </w:p>
         </w:tc>
@@ -9599,10 +10001,7 @@
               <w:cnfStyle w:val="000000100000" w:firstRow="0" w:lastRow="0" w:firstColumn="0" w:lastColumn="0" w:oddVBand="0" w:evenVBand="0" w:oddHBand="1" w:evenHBand="0" w:firstRowFirstColumn="0" w:firstRowLastColumn="0" w:lastRowFirstColumn="0" w:lastRowLastColumn="0"/>
             </w:pPr>
             <w:r>
-              <w:t>[</w:t>
-            </w:r>
-            <w:r>
-              <w:t>10 bytes, ASCII, base-10, decimal point allowed]</w:t>
+              <w:t>[10 bytes, ASCII, base-10, decimal point allowed]</w:t>
             </w:r>
           </w:p>
         </w:tc>
@@ -9610,12 +10009,12 @@
       <w:tr>
         <w:tc>
           <w:tcPr>
+            <w:cnfStyle w:val="001000000000" w:firstRow="0" w:lastRow="0" w:firstColumn="1" w:lastColumn="0" w:oddVBand="0" w:evenVBand="0" w:oddHBand="0" w:evenHBand="0" w:firstRowFirstColumn="0" w:firstRowLastColumn="0" w:lastRowFirstColumn="0" w:lastRowLastColumn="0"/>
             <w:tcW w:w="1188" w:type="dxa"/>
           </w:tcPr>
           <w:p>
             <w:pPr>
               <w:pStyle w:val="Body"/>
-              <w:cnfStyle w:val="001000000000" w:firstRow="0" w:lastRow="0" w:firstColumn="1" w:lastColumn="0" w:oddVBand="0" w:evenVBand="0" w:oddHBand="0" w:evenHBand="0" w:firstRowFirstColumn="0" w:firstRowLastColumn="0" w:lastRowFirstColumn="0" w:lastRowLastColumn="0"/>
             </w:pPr>
             <w:r>
               <w:t>4.7.2</w:t>
@@ -9629,6 +10028,7 @@
           <w:p>
             <w:pPr>
               <w:pStyle w:val="Body"/>
+              <w:cnfStyle w:val="000000000000" w:firstRow="0" w:lastRow="0" w:firstColumn="0" w:lastColumn="0" w:oddVBand="0" w:evenVBand="0" w:oddHBand="0" w:evenHBand="0" w:firstRowFirstColumn="0" w:firstRowLastColumn="0" w:lastRowFirstColumn="0" w:lastRowLastColumn="0"/>
             </w:pPr>
             <w:r>
               <w:t>WX-RAINFALL-</w:t>
@@ -9645,6 +10045,7 @@
           <w:p>
             <w:pPr>
               <w:pStyle w:val="Body"/>
+              <w:cnfStyle w:val="000000000000" w:firstRow="0" w:lastRow="0" w:firstColumn="0" w:lastColumn="0" w:oddVBand="0" w:evenVBand="0" w:oddHBand="0" w:evenHBand="0" w:firstRowFirstColumn="0" w:firstRowLastColumn="0" w:lastRowFirstColumn="0" w:lastRowLastColumn="0"/>
             </w:pPr>
             <w:r>
               <w:t>Total rainfall fo the past 24 hours in inches.  The value resets at local midnight.</w:t>
@@ -9658,12 +10059,10 @@
           <w:p>
             <w:pPr>
               <w:pStyle w:val="Body"/>
-            </w:pPr>
-            <w:r>
-              <w:t>[</w:t>
-            </w:r>
-            <w:r>
-              <w:t>10 bytes, ASCII, base-10, decimal point allowed]</w:t>
+              <w:cnfStyle w:val="000000000000" w:firstRow="0" w:lastRow="0" w:firstColumn="0" w:lastColumn="0" w:oddVBand="0" w:evenVBand="0" w:oddHBand="0" w:evenHBand="0" w:firstRowFirstColumn="0" w:firstRowLastColumn="0" w:lastRowFirstColumn="0" w:lastRowLastColumn="0"/>
+            </w:pPr>
+            <w:r>
+              <w:t>[10 bytes, ASCII, base-10, decimal point allowed]</w:t>
             </w:r>
           </w:p>
         </w:tc>
@@ -9681,6 +10080,406 @@
     </w:p>
     <w:p>
       <w:pPr>
+        <w:pStyle w:val="Heading4"/>
+      </w:pPr>
+      <w:r>
+        <w:t>4.6.1.5</w:t>
+      </w:r>
+      <w:r>
+        <w:tab/>
+      </w:r>
+      <w:r>
+        <w:tab/>
+        <w:t xml:space="preserve"> SHL-LIGHTNING</w:t>
+      </w:r>
+    </w:p>
+    <w:p>
+      <w:pPr>
+        <w:pStyle w:val="Body"/>
+      </w:pPr>
+    </w:p>
+    <w:p>
+      <w:pPr>
+        <w:pStyle w:val="Body"/>
+      </w:pPr>
+      <w:r>
+        <w:t>SHL MIB Index 5 provides information about the SHL lightning monitor and the current number of nearby lightning strikes.</w:t>
+      </w:r>
+    </w:p>
+    <w:p>
+      <w:pPr>
+        <w:pStyle w:val="Body"/>
+      </w:pPr>
+    </w:p>
+    <w:p>
+      <w:pPr>
+        <w:pStyle w:val="Caption"/>
+      </w:pPr>
+      <w:bookmarkStart w:id="38" w:name="_Toc263001444"/>
+      <w:r>
+        <w:t xml:space="preserve">Table </w:t>
+      </w:r>
+      <w:fldSimple w:instr=" SEQ Table \* ARABIC ">
+        <w:r>
+          <w:rPr>
+            <w:noProof/>
+          </w:rPr>
+          <w:t>8</w:t>
+        </w:r>
+      </w:fldSimple>
+      <w:r>
+        <w:t>:  List of Weather Station Related MIB Entries</w:t>
+      </w:r>
+      <w:bookmarkEnd w:id="38"/>
+    </w:p>
+    <w:tbl>
+      <w:tblPr>
+        <w:tblStyle w:val="LightList-Accent1"/>
+        <w:tblW w:w="0" w:type="auto"/>
+        <w:tblBorders>
+          <w:insideH w:val="single" w:sz="8" w:space="0" w:color="4F81BD" w:themeColor="accent1"/>
+          <w:insideV w:val="single" w:sz="8" w:space="0" w:color="4F81BD" w:themeColor="accent1"/>
+        </w:tblBorders>
+        <w:tblLook w:val="04A0" w:firstRow="1" w:lastRow="0" w:firstColumn="1" w:lastColumn="0" w:noHBand="0" w:noVBand="1"/>
+      </w:tblPr>
+      <w:tblGrid>
+        <w:gridCol w:w="1188"/>
+        <w:gridCol w:w="2790"/>
+        <w:gridCol w:w="3204"/>
+        <w:gridCol w:w="2394"/>
+      </w:tblGrid>
+      <w:tr>
+        <w:trPr>
+          <w:cnfStyle w:val="100000000000" w:firstRow="1" w:lastRow="0" w:firstColumn="0" w:lastColumn="0" w:oddVBand="0" w:evenVBand="0" w:oddHBand="0" w:evenHBand="0" w:firstRowFirstColumn="0" w:firstRowLastColumn="0" w:lastRowFirstColumn="0" w:lastRowLastColumn="0"/>
+        </w:trPr>
+        <w:tc>
+          <w:tcPr>
+            <w:cnfStyle w:val="001000000000" w:firstRow="0" w:lastRow="0" w:firstColumn="1" w:lastColumn="0" w:oddVBand="0" w:evenVBand="0" w:oddHBand="0" w:evenHBand="0" w:firstRowFirstColumn="0" w:firstRowLastColumn="0" w:lastRowFirstColumn="0" w:lastRowLastColumn="0"/>
+            <w:tcW w:w="1188" w:type="dxa"/>
+          </w:tcPr>
+          <w:p>
+            <w:pPr>
+              <w:pStyle w:val="Body"/>
+            </w:pPr>
+            <w:r>
+              <w:t>Index</w:t>
+            </w:r>
+          </w:p>
+        </w:tc>
+        <w:tc>
+          <w:tcPr>
+            <w:tcW w:w="2790" w:type="dxa"/>
+          </w:tcPr>
+          <w:p>
+            <w:pPr>
+              <w:pStyle w:val="Body"/>
+              <w:cnfStyle w:val="100000000000" w:firstRow="1" w:lastRow="0" w:firstColumn="0" w:lastColumn="0" w:oddVBand="0" w:evenVBand="0" w:oddHBand="0" w:evenHBand="0" w:firstRowFirstColumn="0" w:firstRowLastColumn="0" w:lastRowFirstColumn="0" w:lastRowLastColumn="0"/>
+            </w:pPr>
+            <w:r>
+              <w:t>Label</w:t>
+            </w:r>
+          </w:p>
+        </w:tc>
+        <w:tc>
+          <w:tcPr>
+            <w:tcW w:w="3204" w:type="dxa"/>
+          </w:tcPr>
+          <w:p>
+            <w:pPr>
+              <w:pStyle w:val="Body"/>
+              <w:cnfStyle w:val="100000000000" w:firstRow="1" w:lastRow="0" w:firstColumn="0" w:lastColumn="0" w:oddVBand="0" w:evenVBand="0" w:oddHBand="0" w:evenHBand="0" w:firstRowFirstColumn="0" w:firstRowLastColumn="0" w:lastRowFirstColumn="0" w:lastRowLastColumn="0"/>
+            </w:pPr>
+            <w:r>
+              <w:t>Data</w:t>
+            </w:r>
+          </w:p>
+        </w:tc>
+        <w:tc>
+          <w:tcPr>
+            <w:tcW w:w="2394" w:type="dxa"/>
+          </w:tcPr>
+          <w:p>
+            <w:pPr>
+              <w:pStyle w:val="Body"/>
+              <w:cnfStyle w:val="100000000000" w:firstRow="1" w:lastRow="0" w:firstColumn="0" w:lastColumn="0" w:oddVBand="0" w:evenVBand="0" w:oddHBand="0" w:evenHBand="0" w:firstRowFirstColumn="0" w:firstRowLastColumn="0" w:lastRowFirstColumn="0" w:lastRowLastColumn="0"/>
+            </w:pPr>
+            <w:r>
+              <w:t>Format</w:t>
+            </w:r>
+          </w:p>
+        </w:tc>
+      </w:tr>
+      <w:tr>
+        <w:trPr>
+          <w:cnfStyle w:val="000000100000" w:firstRow="0" w:lastRow="0" w:firstColumn="0" w:lastColumn="0" w:oddVBand="0" w:evenVBand="0" w:oddHBand="1" w:evenHBand="0" w:firstRowFirstColumn="0" w:firstRowLastColumn="0" w:lastRowFirstColumn="0" w:lastRowLastColumn="0"/>
+        </w:trPr>
+        <w:tc>
+          <w:tcPr>
+            <w:cnfStyle w:val="001000000000" w:firstRow="0" w:lastRow="0" w:firstColumn="1" w:lastColumn="0" w:oddVBand="0" w:evenVBand="0" w:oddHBand="0" w:evenHBand="0" w:firstRowFirstColumn="0" w:firstRowLastColumn="0" w:lastRowFirstColumn="0" w:lastRowLastColumn="0"/>
+            <w:tcW w:w="1188" w:type="dxa"/>
+            <w:tcBorders>
+              <w:top w:val="none" w:sz="0" w:space="0" w:color="auto"/>
+              <w:left w:val="none" w:sz="0" w:space="0" w:color="auto"/>
+              <w:bottom w:val="none" w:sz="0" w:space="0" w:color="auto"/>
+            </w:tcBorders>
+          </w:tcPr>
+          <w:p>
+            <w:pPr>
+              <w:pStyle w:val="Body"/>
+            </w:pPr>
+            <w:r>
+              <w:t>5</w:t>
+            </w:r>
+          </w:p>
+        </w:tc>
+        <w:tc>
+          <w:tcPr>
+            <w:tcW w:w="2790" w:type="dxa"/>
+            <w:tcBorders>
+              <w:top w:val="none" w:sz="0" w:space="0" w:color="auto"/>
+              <w:bottom w:val="none" w:sz="0" w:space="0" w:color="auto"/>
+            </w:tcBorders>
+          </w:tcPr>
+          <w:p>
+            <w:pPr>
+              <w:pStyle w:val="Body"/>
+              <w:cnfStyle w:val="000000100000" w:firstRow="0" w:lastRow="0" w:firstColumn="0" w:lastColumn="0" w:oddVBand="0" w:evenVBand="0" w:oddHBand="1" w:evenHBand="0" w:firstRowFirstColumn="0" w:firstRowLastColumn="0" w:lastRowFirstColumn="0" w:lastRowLastColumn="0"/>
+            </w:pPr>
+            <w:r>
+              <w:t>SHL-LIGHTNING</w:t>
+            </w:r>
+          </w:p>
+        </w:tc>
+        <w:tc>
+          <w:tcPr>
+            <w:tcW w:w="3204" w:type="dxa"/>
+            <w:tcBorders>
+              <w:top w:val="none" w:sz="0" w:space="0" w:color="auto"/>
+              <w:bottom w:val="none" w:sz="0" w:space="0" w:color="auto"/>
+            </w:tcBorders>
+          </w:tcPr>
+          <w:p>
+            <w:pPr>
+              <w:pStyle w:val="Body"/>
+              <w:cnfStyle w:val="000000100000" w:firstRow="0" w:lastRow="0" w:firstColumn="0" w:lastColumn="0" w:oddVBand="0" w:evenVBand="0" w:oddHBand="1" w:evenHBand="0" w:firstRowFirstColumn="0" w:firstRowLastColumn="0" w:lastRowFirstColumn="0" w:lastRowLastColumn="0"/>
+            </w:pPr>
+          </w:p>
+        </w:tc>
+        <w:tc>
+          <w:tcPr>
+            <w:tcW w:w="2394" w:type="dxa"/>
+            <w:tcBorders>
+              <w:top w:val="none" w:sz="0" w:space="0" w:color="auto"/>
+              <w:bottom w:val="none" w:sz="0" w:space="0" w:color="auto"/>
+              <w:right w:val="none" w:sz="0" w:space="0" w:color="auto"/>
+            </w:tcBorders>
+          </w:tcPr>
+          <w:p>
+            <w:pPr>
+              <w:pStyle w:val="Body"/>
+              <w:cnfStyle w:val="000000100000" w:firstRow="0" w:lastRow="0" w:firstColumn="0" w:lastColumn="0" w:oddVBand="0" w:evenVBand="0" w:oddHBand="1" w:evenHBand="0" w:firstRowFirstColumn="0" w:firstRowLastColumn="0" w:lastRowFirstColumn="0" w:lastRowLastColumn="0"/>
+            </w:pPr>
+          </w:p>
+        </w:tc>
+      </w:tr>
+      <w:tr>
+        <w:tc>
+          <w:tcPr>
+            <w:tcW w:w="1188" w:type="dxa"/>
+          </w:tcPr>
+          <w:p>
+            <w:pPr>
+              <w:pStyle w:val="Body"/>
+              <w:cnfStyle w:val="001000000000" w:firstRow="0" w:lastRow="0" w:firstColumn="1" w:lastColumn="0" w:oddVBand="0" w:evenVBand="0" w:oddHBand="0" w:evenHBand="0" w:firstRowFirstColumn="0" w:firstRowLastColumn="0" w:lastRowFirstColumn="0" w:lastRowLastColumn="0"/>
+            </w:pPr>
+            <w:r>
+              <w:t>5.1</w:t>
+            </w:r>
+          </w:p>
+        </w:tc>
+        <w:tc>
+          <w:tcPr>
+            <w:tcW w:w="2790" w:type="dxa"/>
+          </w:tcPr>
+          <w:p>
+            <w:pPr>
+              <w:pStyle w:val="Body"/>
+            </w:pPr>
+            <w:r>
+              <w:t>LIGHTNING-RADIUS</w:t>
+            </w:r>
+          </w:p>
+        </w:tc>
+        <w:tc>
+          <w:tcPr>
+            <w:tcW w:w="3204" w:type="dxa"/>
+          </w:tcPr>
+          <w:p>
+            <w:pPr>
+              <w:pStyle w:val="Body"/>
+            </w:pPr>
+            <w:r>
+              <w:t>Radius in km to monitor for lightning strikes.</w:t>
+            </w:r>
+          </w:p>
+        </w:tc>
+        <w:tc>
+          <w:tcPr>
+            <w:tcW w:w="2394" w:type="dxa"/>
+          </w:tcPr>
+          <w:p>
+            <w:pPr>
+              <w:pStyle w:val="Body"/>
+            </w:pPr>
+            <w:r>
+              <w:t>[1</w:t>
+            </w:r>
+            <w:r>
+              <w:t>0 bytes, ASCII]</w:t>
+            </w:r>
+          </w:p>
+        </w:tc>
+      </w:tr>
+      <w:tr>
+        <w:trPr>
+          <w:cnfStyle w:val="000000100000" w:firstRow="0" w:lastRow="0" w:firstColumn="0" w:lastColumn="0" w:oddVBand="0" w:evenVBand="0" w:oddHBand="1" w:evenHBand="0" w:firstRowFirstColumn="0" w:firstRowLastColumn="0" w:lastRowFirstColumn="0" w:lastRowLastColumn="0"/>
+        </w:trPr>
+        <w:tc>
+          <w:tcPr>
+            <w:cnfStyle w:val="001000000000" w:firstRow="0" w:lastRow="0" w:firstColumn="1" w:lastColumn="0" w:oddVBand="0" w:evenVBand="0" w:oddHBand="0" w:evenHBand="0" w:firstRowFirstColumn="0" w:firstRowLastColumn="0" w:lastRowFirstColumn="0" w:lastRowLastColumn="0"/>
+            <w:tcW w:w="1188" w:type="dxa"/>
+            <w:tcBorders>
+              <w:top w:val="none" w:sz="0" w:space="0" w:color="auto"/>
+              <w:left w:val="none" w:sz="0" w:space="0" w:color="auto"/>
+              <w:bottom w:val="none" w:sz="0" w:space="0" w:color="auto"/>
+            </w:tcBorders>
+          </w:tcPr>
+          <w:p>
+            <w:pPr>
+              <w:pStyle w:val="Body"/>
+            </w:pPr>
+            <w:r>
+              <w:t>5.2</w:t>
+            </w:r>
+          </w:p>
+        </w:tc>
+        <w:tc>
+          <w:tcPr>
+            <w:tcW w:w="2790" w:type="dxa"/>
+            <w:tcBorders>
+              <w:top w:val="none" w:sz="0" w:space="0" w:color="auto"/>
+              <w:bottom w:val="none" w:sz="0" w:space="0" w:color="auto"/>
+            </w:tcBorders>
+          </w:tcPr>
+          <w:p>
+            <w:pPr>
+              <w:pStyle w:val="Body"/>
+              <w:cnfStyle w:val="000000100000" w:firstRow="0" w:lastRow="0" w:firstColumn="0" w:lastColumn="0" w:oddVBand="0" w:evenVBand="0" w:oddHBand="1" w:evenHBand="0" w:firstRowFirstColumn="0" w:firstRowLastColumn="0" w:lastRowFirstColumn="0" w:lastRowLastColumn="0"/>
+            </w:pPr>
+            <w:r>
+              <w:t>LIGHTNING-10MIN</w:t>
+            </w:r>
+          </w:p>
+        </w:tc>
+        <w:tc>
+          <w:tcPr>
+            <w:tcW w:w="3204" w:type="dxa"/>
+            <w:tcBorders>
+              <w:top w:val="none" w:sz="0" w:space="0" w:color="auto"/>
+              <w:bottom w:val="none" w:sz="0" w:space="0" w:color="auto"/>
+            </w:tcBorders>
+          </w:tcPr>
+          <w:p>
+            <w:pPr>
+              <w:pStyle w:val="Body"/>
+              <w:cnfStyle w:val="000000100000" w:firstRow="0" w:lastRow="0" w:firstColumn="0" w:lastColumn="0" w:oddVBand="0" w:evenVBand="0" w:oddHBand="1" w:evenHBand="0" w:firstRowFirstColumn="0" w:firstRowLastColumn="0" w:lastRowFirstColumn="0" w:lastRowLastColumn="0"/>
+            </w:pPr>
+            <w:r>
+              <w:t>Number of lightning strikes within the detection radius recorded in the last 10 minutes.</w:t>
+            </w:r>
+          </w:p>
+        </w:tc>
+        <w:tc>
+          <w:tcPr>
+            <w:tcW w:w="2394" w:type="dxa"/>
+            <w:tcBorders>
+              <w:top w:val="none" w:sz="0" w:space="0" w:color="auto"/>
+              <w:bottom w:val="none" w:sz="0" w:space="0" w:color="auto"/>
+              <w:right w:val="none" w:sz="0" w:space="0" w:color="auto"/>
+            </w:tcBorders>
+          </w:tcPr>
+          <w:p>
+            <w:pPr>
+              <w:pStyle w:val="Body"/>
+              <w:cnfStyle w:val="000000100000" w:firstRow="0" w:lastRow="0" w:firstColumn="0" w:lastColumn="0" w:oddVBand="0" w:evenVBand="0" w:oddHBand="1" w:evenHBand="0" w:firstRowFirstColumn="0" w:firstRowLastColumn="0" w:lastRowFirstColumn="0" w:lastRowLastColumn="0"/>
+            </w:pPr>
+            <w:r>
+              <w:t>[10 bytes, ASCII, base-10]</w:t>
+            </w:r>
+          </w:p>
+        </w:tc>
+      </w:tr>
+      <w:tr>
+        <w:tc>
+          <w:tcPr>
+            <w:cnfStyle w:val="001000000000" w:firstRow="0" w:lastRow="0" w:firstColumn="1" w:lastColumn="0" w:oddVBand="0" w:evenVBand="0" w:oddHBand="0" w:evenHBand="0" w:firstRowFirstColumn="0" w:firstRowLastColumn="0" w:lastRowFirstColumn="0" w:lastRowLastColumn="0"/>
+            <w:tcW w:w="1188" w:type="dxa"/>
+          </w:tcPr>
+          <w:p>
+            <w:pPr>
+              <w:pStyle w:val="Body"/>
+            </w:pPr>
+            <w:r>
+              <w:t>5.3</w:t>
+            </w:r>
+          </w:p>
+        </w:tc>
+        <w:tc>
+          <w:tcPr>
+            <w:tcW w:w="2790" w:type="dxa"/>
+          </w:tcPr>
+          <w:p>
+            <w:pPr>
+              <w:pStyle w:val="Body"/>
+              <w:cnfStyle w:val="000000000000" w:firstRow="0" w:lastRow="0" w:firstColumn="0" w:lastColumn="0" w:oddVBand="0" w:evenVBand="0" w:oddHBand="0" w:evenHBand="0" w:firstRowFirstColumn="0" w:firstRowLastColumn="0" w:lastRowFirstColumn="0" w:lastRowLastColumn="0"/>
+            </w:pPr>
+            <w:r>
+              <w:t>LIGHTNING-30MIN</w:t>
+            </w:r>
+          </w:p>
+        </w:tc>
+        <w:tc>
+          <w:tcPr>
+            <w:tcW w:w="3204" w:type="dxa"/>
+          </w:tcPr>
+          <w:p>
+            <w:pPr>
+              <w:pStyle w:val="Body"/>
+              <w:cnfStyle w:val="000000000000" w:firstRow="0" w:lastRow="0" w:firstColumn="0" w:lastColumn="0" w:oddVBand="0" w:evenVBand="0" w:oddHBand="0" w:evenHBand="0" w:firstRowFirstColumn="0" w:firstRowLastColumn="0" w:lastRowFirstColumn="0" w:lastRowLastColumn="0"/>
+            </w:pPr>
+            <w:r>
+              <w:t>Number of lightning strikes within the detection radius recorded in the last 30 minutes.</w:t>
+            </w:r>
+          </w:p>
+        </w:tc>
+        <w:tc>
+          <w:tcPr>
+            <w:tcW w:w="2394" w:type="dxa"/>
+          </w:tcPr>
+          <w:p>
+            <w:pPr>
+              <w:pStyle w:val="Body"/>
+              <w:cnfStyle w:val="000000000000" w:firstRow="0" w:lastRow="0" w:firstColumn="0" w:lastColumn="0" w:oddVBand="0" w:evenVBand="0" w:oddHBand="0" w:evenHBand="0" w:firstRowFirstColumn="0" w:firstRowLastColumn="0" w:lastRowFirstColumn="0" w:lastRowLastColumn="0"/>
+            </w:pPr>
+            <w:r>
+              <w:t>[10 bytes, ASCII, base-10]</w:t>
+            </w:r>
+          </w:p>
+        </w:tc>
+      </w:tr>
+    </w:tbl>
+    <w:p>
+      <w:pPr>
         <w:pStyle w:val="Body"/>
       </w:pPr>
     </w:p>
@@ -9688,7 +10487,7 @@
       <w:pPr>
         <w:pStyle w:val="Heading3"/>
       </w:pPr>
-      <w:bookmarkStart w:id="35" w:name="_Toc213333419"/>
+      <w:bookmarkStart w:id="39" w:name="_Toc263001710"/>
       <w:r>
         <w:t>4.6.2</w:t>
       </w:r>
@@ -9699,7 +10498,7 @@
         <w:tab/>
         <w:t>Commands in Detail</w:t>
       </w:r>
-      <w:bookmarkEnd w:id="35"/>
+      <w:bookmarkEnd w:id="39"/>
     </w:p>
     <w:p>
       <w:pPr>
@@ -9923,7 +10722,7 @@
       <w:pPr>
         <w:pStyle w:val="Heading3"/>
       </w:pPr>
-      <w:bookmarkStart w:id="36" w:name="_Toc213333420"/>
+      <w:bookmarkStart w:id="40" w:name="_Toc263001711"/>
       <w:r>
         <w:t>4.6.3</w:t>
       </w:r>
@@ -9934,7 +10733,7 @@
         <w:tab/>
         <w:t>Command/Response Examples</w:t>
       </w:r>
-      <w:bookmarkEnd w:id="36"/>
+      <w:bookmarkEnd w:id="40"/>
     </w:p>
     <w:p>
       <w:pPr>
@@ -10326,13 +11125,13 @@
       <w:pPr>
         <w:pStyle w:val="Heading1"/>
       </w:pPr>
-      <w:bookmarkStart w:id="37" w:name="_Toc213326407"/>
-      <w:bookmarkStart w:id="38" w:name="_Toc213333421"/>
+      <w:bookmarkStart w:id="41" w:name="_Toc213326407"/>
+      <w:bookmarkStart w:id="42" w:name="_Toc263001712"/>
       <w:r>
         <w:t>5  SAFETY INTERFACE</w:t>
       </w:r>
-      <w:bookmarkEnd w:id="37"/>
-      <w:bookmarkEnd w:id="38"/>
+      <w:bookmarkEnd w:id="41"/>
+      <w:bookmarkEnd w:id="42"/>
     </w:p>
     <w:p>
       <w:pPr>
@@ -10377,13 +11176,13 @@
       <w:pPr>
         <w:pStyle w:val="Heading1"/>
       </w:pPr>
-      <w:bookmarkStart w:id="39" w:name="_Toc213326408"/>
-      <w:bookmarkStart w:id="40" w:name="_Toc213333422"/>
+      <w:bookmarkStart w:id="43" w:name="_Toc213326408"/>
+      <w:bookmarkStart w:id="44" w:name="_Toc263001713"/>
       <w:r>
         <w:t>6  REFERENCES</w:t>
       </w:r>
-      <w:bookmarkEnd w:id="39"/>
-      <w:bookmarkEnd w:id="40"/>
+      <w:bookmarkEnd w:id="43"/>
+      <w:bookmarkEnd w:id="44"/>
     </w:p>
     <w:p>
       <w:pPr>
@@ -12312,7 +13111,7 @@
 </file>
 
 <file path=customXml/itemProps1.xml><?xml version="1.0" encoding="utf-8"?>
-<ds:datastoreItem xmlns:ds="http://schemas.openxmlformats.org/officeDocument/2006/customXml" ds:itemID="{2673EEC4-645C-C247-A571-297B0D0580FE}">
+<ds:datastoreItem xmlns:ds="http://schemas.openxmlformats.org/officeDocument/2006/customXml" ds:itemID="{F092A954-CF60-2042-9003-65E3DB54034E}">
   <ds:schemaRefs>
     <ds:schemaRef ds:uri="http://schemas.openxmlformats.org/officeDocument/2006/bibliography"/>
   </ds:schemaRefs>

</xml_diff>